<commit_message>
Updated the ISA and the Assembler
- Changed the ISA
- Updated the assembler according to the new ISA
- Added Documentation and comments
</commit_message>
<xml_diff>
--- a/ISA Design.docx
+++ b/ISA Design.docx
@@ -27,7 +27,7 @@
                     <pic:cNvPicPr/>
                   </pic:nvPicPr>
                   <pic:blipFill>
-                    <a:blip r:embed="rId5"/>
+                    <a:blip r:embed="rId7"/>
                     <a:stretch>
                       <a:fillRect/>
                     </a:stretch>
@@ -1119,7 +1119,21 @@
           <w:sz w:val="24"/>
           <w:szCs w:val="24"/>
         </w:rPr>
-        <w:t xml:space="preserve"> 0-2 </w:t>
+        <w:t xml:space="preserve"> </w:t>
+      </w:r>
+      <w:r>
+        <w:rPr>
+          <w:sz w:val="24"/>
+          <w:szCs w:val="24"/>
+        </w:rPr>
+        <w:t>8</w:t>
+      </w:r>
+      <w:r>
+        <w:rPr>
+          <w:sz w:val="24"/>
+          <w:szCs w:val="24"/>
+        </w:rPr>
+        <w:t xml:space="preserve"> </w:t>
       </w:r>
       <w:r>
         <w:rPr>
@@ -1127,13 +1141,6 @@
           <w:szCs w:val="24"/>
         </w:rPr>
         <w:t xml:space="preserve">(depends on ISA format) operands in our ISA. </w:t>
-      </w:r>
-      <w:r>
-        <w:rPr>
-          <w:sz w:val="24"/>
-          <w:szCs w:val="24"/>
-        </w:rPr>
-        <w:t>Most of them are register based and some are constant.</w:t>
       </w:r>
     </w:p>
     <w:p>
@@ -1149,28 +1156,126 @@
           <w:sz w:val="24"/>
           <w:szCs w:val="24"/>
         </w:rPr>
-        <w:t>We’ve used 4 registers and assigned 2</w:t>
-      </w:r>
-      <w:r>
-        <w:rPr>
-          <w:sz w:val="24"/>
-          <w:szCs w:val="24"/>
-        </w:rPr>
-        <w:t xml:space="preserve"> bit</w:t>
-      </w:r>
-      <w:r>
-        <w:rPr>
-          <w:sz w:val="24"/>
-          <w:szCs w:val="24"/>
-        </w:rPr>
-        <w:t>s for the saved registers, 1 bit for a zero register and another bit for a temporary register</w:t>
-      </w:r>
-      <w:r>
-        <w:rPr>
-          <w:sz w:val="24"/>
-          <w:szCs w:val="24"/>
-        </w:rPr>
-        <w:t xml:space="preserve">. The Register we have selected are given below:  </w:t>
+        <w:t xml:space="preserve">We’ve used </w:t>
+      </w:r>
+      <w:r>
+        <w:rPr>
+          <w:sz w:val="24"/>
+          <w:szCs w:val="24"/>
+        </w:rPr>
+        <w:t>8</w:t>
+      </w:r>
+      <w:r>
+        <w:rPr>
+          <w:sz w:val="24"/>
+          <w:szCs w:val="24"/>
+        </w:rPr>
+        <w:t xml:space="preserve"> registers</w:t>
+      </w:r>
+      <w:r>
+        <w:rPr>
+          <w:sz w:val="24"/>
+          <w:szCs w:val="24"/>
+        </w:rPr>
+        <w:t>:</w:t>
+      </w:r>
+      <w:r>
+        <w:rPr>
+          <w:sz w:val="24"/>
+          <w:szCs w:val="24"/>
+        </w:rPr>
+        <w:t xml:space="preserve"> </w:t>
+      </w:r>
+      <w:r>
+        <w:rPr>
+          <w:sz w:val="24"/>
+          <w:szCs w:val="24"/>
+        </w:rPr>
+        <w:t>3</w:t>
+      </w:r>
+      <w:r>
+        <w:rPr>
+          <w:sz w:val="24"/>
+          <w:szCs w:val="24"/>
+        </w:rPr>
+        <w:t xml:space="preserve"> </w:t>
+      </w:r>
+      <w:r>
+        <w:rPr>
+          <w:sz w:val="24"/>
+          <w:szCs w:val="24"/>
+        </w:rPr>
+        <w:t>saved registers, 1</w:t>
+      </w:r>
+      <w:r>
+        <w:rPr>
+          <w:sz w:val="24"/>
+          <w:szCs w:val="24"/>
+        </w:rPr>
+        <w:t xml:space="preserve"> </w:t>
+      </w:r>
+      <w:r>
+        <w:rPr>
+          <w:sz w:val="24"/>
+          <w:szCs w:val="24"/>
+        </w:rPr>
+        <w:t>zero register</w:t>
+      </w:r>
+      <w:r>
+        <w:rPr>
+          <w:sz w:val="24"/>
+          <w:szCs w:val="24"/>
+        </w:rPr>
+        <w:t>, 2 temporary registers</w:t>
+      </w:r>
+      <w:r>
+        <w:rPr>
+          <w:sz w:val="24"/>
+          <w:szCs w:val="24"/>
+        </w:rPr>
+        <w:t>,</w:t>
+      </w:r>
+      <w:r>
+        <w:rPr>
+          <w:sz w:val="24"/>
+          <w:szCs w:val="24"/>
+        </w:rPr>
+        <w:t xml:space="preserve"> 1 accumulator and the last </w:t>
+      </w:r>
+      <w:r>
+        <w:rPr>
+          <w:sz w:val="24"/>
+          <w:szCs w:val="24"/>
+        </w:rPr>
+        <w:t>register</w:t>
+      </w:r>
+      <w:r>
+        <w:rPr>
+          <w:sz w:val="24"/>
+          <w:szCs w:val="24"/>
+        </w:rPr>
+        <w:t xml:space="preserve"> </w:t>
+      </w:r>
+      <w:r>
+        <w:rPr>
+          <w:sz w:val="24"/>
+          <w:szCs w:val="24"/>
+        </w:rPr>
+        <w:t xml:space="preserve">is </w:t>
+      </w:r>
+      <w:r>
+        <w:rPr>
+          <w:sz w:val="24"/>
+          <w:szCs w:val="24"/>
+        </w:rPr>
+        <w:t>reserved for input and output.</w:t>
+      </w:r>
+      <w:r>
+        <w:rPr>
+          <w:sz w:val="24"/>
+          <w:szCs w:val="24"/>
+        </w:rPr>
+        <w:t xml:space="preserve"> The Register we have selected are given below:  </w:t>
       </w:r>
     </w:p>
     <w:tbl>
@@ -1432,8 +1537,13 @@
               <w:jc w:val="center"/>
             </w:pPr>
             <w:r>
-              <w:t>$t2</w:t>
-            </w:r>
+              <w:t>$</w:t>
+            </w:r>
+            <w:proofErr w:type="spellStart"/>
+            <w:r>
+              <w:t>io</w:t>
+            </w:r>
+            <w:proofErr w:type="spellEnd"/>
           </w:p>
         </w:tc>
         <w:tc>
@@ -1822,8 +1932,6 @@
           <w:szCs w:val="24"/>
         </w:rPr>
       </w:pPr>
-      <w:bookmarkStart w:id="1" w:name="_GoBack"/>
-      <w:bookmarkEnd w:id="1"/>
     </w:p>
     <w:p>
       <w:pPr>
@@ -1834,12 +1942,23 @@
           <w:szCs w:val="24"/>
         </w:rPr>
       </w:pPr>
-      <w:r>
+    </w:p>
+    <w:p>
+      <w:pPr>
+        <w:spacing w:line="240" w:lineRule="auto"/>
         <w:rPr>
           <w:rFonts w:cstheme="minorHAnsi"/>
           <w:sz w:val="24"/>
           <w:szCs w:val="24"/>
         </w:rPr>
+      </w:pPr>
+      <w:r>
+        <w:rPr>
+          <w:rFonts w:cstheme="minorHAnsi"/>
+          <w:sz w:val="24"/>
+          <w:szCs w:val="24"/>
+        </w:rPr>
+        <w:lastRenderedPageBreak/>
         <w:t>The details are given below:</w:t>
       </w:r>
     </w:p>
@@ -1879,7 +1998,6 @@
                 <w:sz w:val="24"/>
                 <w:szCs w:val="24"/>
               </w:rPr>
-              <w:lastRenderedPageBreak/>
               <w:t>Category</w:t>
             </w:r>
           </w:p>
@@ -2141,7 +2259,7 @@
                 <w:sz w:val="24"/>
                 <w:szCs w:val="24"/>
               </w:rPr>
-              <w:t>Two register operands</w:t>
+              <w:t>Add two registers and keep the result in the accumulator</w:t>
             </w:r>
           </w:p>
         </w:tc>
@@ -2313,7 +2431,7 @@
                 <w:sz w:val="24"/>
                 <w:szCs w:val="24"/>
               </w:rPr>
-              <w:t>Two register operands</w:t>
+              <w:t>Subtract a register from another and keep the result in the accumulator</w:t>
             </w:r>
           </w:p>
         </w:tc>
@@ -2495,7 +2613,7 @@
                 <w:sz w:val="24"/>
                 <w:szCs w:val="24"/>
               </w:rPr>
-              <w:t>Used to add constants</w:t>
+              <w:t>Add an immediate value with a register and keep the result inside the accumulator</w:t>
             </w:r>
           </w:p>
         </w:tc>
@@ -2602,15 +2720,7 @@
                 <w:sz w:val="24"/>
                 <w:szCs w:val="24"/>
               </w:rPr>
-              <w:t>#</w:t>
-            </w:r>
-            <w:r>
-              <w:rPr>
-                <w:rFonts w:cstheme="minorHAnsi"/>
-                <w:sz w:val="24"/>
-                <w:szCs w:val="24"/>
-              </w:rPr>
-              <w:t>const</w:t>
+              <w:t>#constant</w:t>
             </w:r>
           </w:p>
         </w:tc>
@@ -2664,7 +2774,47 @@
                 <w:sz w:val="24"/>
                 <w:szCs w:val="24"/>
               </w:rPr>
-              <w:t xml:space="preserve">Loads from memory to </w:t>
+              <w:t>Loads from</w:t>
+            </w:r>
+            <w:r>
+              <w:rPr>
+                <w:rFonts w:cstheme="minorHAnsi"/>
+                <w:sz w:val="24"/>
+                <w:szCs w:val="24"/>
+              </w:rPr>
+              <w:t xml:space="preserve"> a</w:t>
+            </w:r>
+            <w:r>
+              <w:rPr>
+                <w:rFonts w:cstheme="minorHAnsi"/>
+                <w:sz w:val="24"/>
+                <w:szCs w:val="24"/>
+              </w:rPr>
+              <w:t xml:space="preserve"> memory </w:t>
+            </w:r>
+            <w:r>
+              <w:rPr>
+                <w:rFonts w:cstheme="minorHAnsi"/>
+                <w:sz w:val="24"/>
+                <w:szCs w:val="24"/>
+              </w:rPr>
+              <w:t xml:space="preserve">position </w:t>
+            </w:r>
+            <w:r>
+              <w:rPr>
+                <w:rFonts w:cstheme="minorHAnsi"/>
+                <w:sz w:val="24"/>
+                <w:szCs w:val="24"/>
+              </w:rPr>
+              <w:t xml:space="preserve">to </w:t>
+            </w:r>
+            <w:r>
+              <w:rPr>
+                <w:rFonts w:cstheme="minorHAnsi"/>
+                <w:sz w:val="24"/>
+                <w:szCs w:val="24"/>
+              </w:rPr>
+              <w:t xml:space="preserve">the </w:t>
             </w:r>
             <w:r>
               <w:rPr>
@@ -2762,15 +2912,7 @@
                 <w:sz w:val="24"/>
                 <w:szCs w:val="24"/>
               </w:rPr>
-              <w:t>#</w:t>
-            </w:r>
-            <w:r>
-              <w:rPr>
-                <w:rFonts w:cstheme="minorHAnsi"/>
-                <w:sz w:val="24"/>
-                <w:szCs w:val="24"/>
-              </w:rPr>
-              <w:t>const</w:t>
+              <w:t>$s1</w:t>
             </w:r>
           </w:p>
         </w:tc>
@@ -2793,7 +2935,7 @@
                 <w:szCs w:val="24"/>
                 <w:lang w:bidi="bn-BD"/>
               </w:rPr>
-              <w:t xml:space="preserve">Memory[constant] = </w:t>
+              <w:t>Memory[</w:t>
             </w:r>
             <w:r>
               <w:rPr>
@@ -2802,6 +2944,24 @@
                 <w:szCs w:val="24"/>
                 <w:lang w:bidi="bn-BD"/>
               </w:rPr>
+              <w:t>variable</w:t>
+            </w:r>
+            <w:r>
+              <w:rPr>
+                <w:rFonts w:cstheme="minorHAnsi"/>
+                <w:sz w:val="24"/>
+                <w:szCs w:val="24"/>
+                <w:lang w:bidi="bn-BD"/>
+              </w:rPr>
+              <w:t xml:space="preserve">] = </w:t>
+            </w:r>
+            <w:r>
+              <w:rPr>
+                <w:rFonts w:cstheme="minorHAnsi"/>
+                <w:sz w:val="24"/>
+                <w:szCs w:val="24"/>
+                <w:lang w:bidi="bn-BD"/>
+              </w:rPr>
               <w:t>$</w:t>
             </w:r>
             <w:r>
@@ -2833,7 +2993,39 @@
                 <w:sz w:val="24"/>
                 <w:szCs w:val="24"/>
               </w:rPr>
-              <w:t xml:space="preserve">Stores into memory from </w:t>
+              <w:t xml:space="preserve">Stores into </w:t>
+            </w:r>
+            <w:r>
+              <w:rPr>
+                <w:rFonts w:cstheme="minorHAnsi"/>
+                <w:sz w:val="24"/>
+                <w:szCs w:val="24"/>
+              </w:rPr>
+              <w:t xml:space="preserve">the memory position </w:t>
+            </w:r>
+            <w:r>
+              <w:rPr>
+                <w:rFonts w:cstheme="minorHAnsi"/>
+                <w:sz w:val="24"/>
+                <w:szCs w:val="24"/>
+              </w:rPr>
+              <w:t>from</w:t>
+            </w:r>
+            <w:r>
+              <w:rPr>
+                <w:rFonts w:cstheme="minorHAnsi"/>
+                <w:sz w:val="24"/>
+                <w:szCs w:val="24"/>
+              </w:rPr>
+              <w:t xml:space="preserve"> the</w:t>
+            </w:r>
+            <w:r>
+              <w:rPr>
+                <w:rFonts w:cstheme="minorHAnsi"/>
+                <w:sz w:val="24"/>
+                <w:szCs w:val="24"/>
+              </w:rPr>
+              <w:t xml:space="preserve"> </w:t>
             </w:r>
             <w:r>
               <w:rPr>
@@ -3857,7 +4049,23 @@
                 <w:sz w:val="24"/>
                 <w:szCs w:val="24"/>
               </w:rPr>
-              <w:t>If the register value is equal to the accumulator then jump to target</w:t>
+              <w:t>If the register value is equal to the accumulator then jump to</w:t>
+            </w:r>
+            <w:r>
+              <w:rPr>
+                <w:rFonts w:cstheme="minorHAnsi"/>
+                <w:sz w:val="24"/>
+                <w:szCs w:val="24"/>
+              </w:rPr>
+              <w:t xml:space="preserve"> </w:t>
+            </w:r>
+            <w:r>
+              <w:rPr>
+                <w:rFonts w:cstheme="minorHAnsi"/>
+                <w:sz w:val="24"/>
+                <w:szCs w:val="24"/>
+              </w:rPr>
+              <w:t>target</w:t>
             </w:r>
           </w:p>
         </w:tc>
@@ -4207,18 +4415,41 @@
                 <w:sz w:val="24"/>
                 <w:szCs w:val="24"/>
               </w:rPr>
-              <w:t xml:space="preserve">If the register value is less than the accumulator then </w:t>
-            </w:r>
-            <w:proofErr w:type="gramStart"/>
-            <w:r>
-              <w:rPr>
-                <w:rFonts w:cstheme="minorHAnsi"/>
-                <w:sz w:val="24"/>
-                <w:szCs w:val="24"/>
-              </w:rPr>
-              <w:t>jump</w:t>
-            </w:r>
-            <w:proofErr w:type="gramEnd"/>
+              <w:t xml:space="preserve">If the register value is </w:t>
+            </w:r>
+            <w:r>
+              <w:rPr>
+                <w:rFonts w:cstheme="minorHAnsi"/>
+                <w:sz w:val="24"/>
+                <w:szCs w:val="24"/>
+              </w:rPr>
+              <w:t>greater</w:t>
+            </w:r>
+            <w:r>
+              <w:rPr>
+                <w:rFonts w:cstheme="minorHAnsi"/>
+                <w:sz w:val="24"/>
+                <w:szCs w:val="24"/>
+              </w:rPr>
+              <w:t xml:space="preserve"> than the </w:t>
+            </w:r>
+            <w:r>
+              <w:rPr>
+                <w:rFonts w:cstheme="minorHAnsi"/>
+                <w:sz w:val="24"/>
+                <w:szCs w:val="24"/>
+              </w:rPr>
+              <w:lastRenderedPageBreak/>
+              <w:t xml:space="preserve">accumulator then </w:t>
+            </w:r>
+            <w:r>
+              <w:rPr>
+                <w:rFonts w:cstheme="minorHAnsi"/>
+                <w:sz w:val="24"/>
+                <w:szCs w:val="24"/>
+              </w:rPr>
+              <w:t>jumps</w:t>
+            </w:r>
             <w:r>
               <w:rPr>
                 <w:rFonts w:cstheme="minorHAnsi"/>
@@ -4252,6 +4483,7 @@
                 <w:sz w:val="24"/>
                 <w:szCs w:val="24"/>
               </w:rPr>
+              <w:lastRenderedPageBreak/>
               <w:t>Unconditional</w:t>
             </w:r>
           </w:p>
@@ -4505,8 +4737,9 @@
                 <w:szCs w:val="24"/>
                 <w:shd w:val="clear" w:color="auto" w:fill="FFFFFF"/>
               </w:rPr>
-              <w:t>#</w:t>
-            </w:r>
+              <w:t>$</w:t>
+            </w:r>
+            <w:proofErr w:type="spellStart"/>
             <w:r>
               <w:rPr>
                 <w:rFonts w:cstheme="minorHAnsi"/>
@@ -4515,8 +4748,9 @@
                 <w:szCs w:val="24"/>
                 <w:shd w:val="clear" w:color="auto" w:fill="FFFFFF"/>
               </w:rPr>
-              <w:t>const</w:t>
-            </w:r>
+              <w:t>io</w:t>
+            </w:r>
+            <w:proofErr w:type="spellEnd"/>
           </w:p>
         </w:tc>
         <w:tc>
@@ -4537,42 +4771,25 @@
                 <w:sz w:val="24"/>
                 <w:szCs w:val="24"/>
               </w:rPr>
-              <w:t>$</w:t>
-            </w:r>
-            <w:r>
-              <w:rPr>
-                <w:rFonts w:cstheme="minorHAnsi"/>
-                <w:sz w:val="24"/>
-                <w:szCs w:val="24"/>
-              </w:rPr>
-              <w:t xml:space="preserve">acc = </w:t>
-            </w:r>
-            <w:r>
-              <w:rPr>
-                <w:rFonts w:cstheme="minorHAnsi"/>
-                <w:sz w:val="24"/>
-                <w:szCs w:val="24"/>
-                <w:lang w:val="en-GB"/>
-              </w:rPr>
-              <w:t xml:space="preserve">from a port with </w:t>
-            </w:r>
-            <w:r>
-              <w:rPr>
-                <w:rFonts w:cstheme="minorHAnsi"/>
-                <w:sz w:val="24"/>
-                <w:szCs w:val="24"/>
-                <w:lang w:val="en-GB"/>
-              </w:rPr>
-              <w:t xml:space="preserve">the </w:t>
-            </w:r>
-            <w:r>
-              <w:rPr>
-                <w:rFonts w:cstheme="minorHAnsi"/>
-                <w:sz w:val="24"/>
-                <w:szCs w:val="24"/>
-                <w:lang w:val="en-GB"/>
-              </w:rPr>
-              <w:t>provided address</w:t>
+              <w:t xml:space="preserve">Take user input into the </w:t>
+            </w:r>
+            <w:proofErr w:type="spellStart"/>
+            <w:r>
+              <w:rPr>
+                <w:rFonts w:cstheme="minorHAnsi"/>
+                <w:sz w:val="24"/>
+                <w:szCs w:val="24"/>
+              </w:rPr>
+              <w:t>io</w:t>
+            </w:r>
+            <w:proofErr w:type="spellEnd"/>
+            <w:r>
+              <w:rPr>
+                <w:rFonts w:cstheme="minorHAnsi"/>
+                <w:sz w:val="24"/>
+                <w:szCs w:val="24"/>
+              </w:rPr>
+              <w:t xml:space="preserve"> register</w:t>
             </w:r>
           </w:p>
         </w:tc>
@@ -4692,8 +4909,9 @@
                 <w:szCs w:val="24"/>
                 <w:shd w:val="clear" w:color="auto" w:fill="FFFFFF"/>
               </w:rPr>
-              <w:t>#</w:t>
-            </w:r>
+              <w:t>$</w:t>
+            </w:r>
+            <w:proofErr w:type="spellStart"/>
             <w:r>
               <w:rPr>
                 <w:rFonts w:cstheme="minorHAnsi"/>
@@ -4702,8 +4920,9 @@
                 <w:szCs w:val="24"/>
                 <w:shd w:val="clear" w:color="auto" w:fill="FFFFFF"/>
               </w:rPr>
-              <w:t>const</w:t>
-            </w:r>
+              <w:t>io</w:t>
+            </w:r>
+            <w:proofErr w:type="spellEnd"/>
           </w:p>
         </w:tc>
         <w:tc>
@@ -4724,39 +4943,25 @@
                 <w:sz w:val="24"/>
                 <w:szCs w:val="24"/>
               </w:rPr>
-              <w:t xml:space="preserve">to a port with </w:t>
-            </w:r>
-            <w:r>
-              <w:rPr>
-                <w:rFonts w:cstheme="minorHAnsi"/>
-                <w:sz w:val="24"/>
-                <w:szCs w:val="24"/>
-              </w:rPr>
-              <w:t xml:space="preserve">the </w:t>
-            </w:r>
-            <w:r>
-              <w:rPr>
-                <w:rFonts w:cstheme="minorHAnsi"/>
-                <w:sz w:val="24"/>
-                <w:szCs w:val="24"/>
-              </w:rPr>
-              <w:t>provided</w:t>
-            </w:r>
-            <w:r>
-              <w:rPr>
-                <w:rFonts w:cstheme="minorHAnsi"/>
-                <w:sz w:val="24"/>
-                <w:szCs w:val="24"/>
-              </w:rPr>
-              <w:t xml:space="preserve"> address</w:t>
-            </w:r>
-            <w:r>
-              <w:rPr>
-                <w:rFonts w:cstheme="minorHAnsi"/>
-                <w:sz w:val="24"/>
-                <w:szCs w:val="24"/>
-              </w:rPr>
-              <w:t xml:space="preserve"> = $acc</w:t>
+              <w:t xml:space="preserve">Outputs the data from </w:t>
+            </w:r>
+            <w:proofErr w:type="spellStart"/>
+            <w:r>
+              <w:rPr>
+                <w:rFonts w:cstheme="minorHAnsi"/>
+                <w:sz w:val="24"/>
+                <w:szCs w:val="24"/>
+              </w:rPr>
+              <w:t>io</w:t>
+            </w:r>
+            <w:proofErr w:type="spellEnd"/>
+            <w:r>
+              <w:rPr>
+                <w:rFonts w:cstheme="minorHAnsi"/>
+                <w:sz w:val="24"/>
+                <w:szCs w:val="24"/>
+              </w:rPr>
+              <w:t xml:space="preserve"> register</w:t>
             </w:r>
           </w:p>
         </w:tc>
@@ -4794,14 +4999,35 @@
           <w:u w:val="single"/>
         </w:rPr>
       </w:pPr>
-      <w:r>
+    </w:p>
+    <w:p>
+      <w:pPr>
+        <w:spacing w:line="240" w:lineRule="auto"/>
         <w:rPr>
           <w:b/>
           <w:sz w:val="32"/>
           <w:szCs w:val="32"/>
           <w:u w:val="single"/>
         </w:rPr>
-        <w:lastRenderedPageBreak/>
+      </w:pPr>
+    </w:p>
+    <w:p>
+      <w:pPr>
+        <w:spacing w:line="240" w:lineRule="auto"/>
+        <w:rPr>
+          <w:b/>
+          <w:sz w:val="32"/>
+          <w:szCs w:val="32"/>
+          <w:u w:val="single"/>
+        </w:rPr>
+      </w:pPr>
+      <w:r>
+        <w:rPr>
+          <w:b/>
+          <w:sz w:val="32"/>
+          <w:szCs w:val="32"/>
+          <w:u w:val="single"/>
+        </w:rPr>
         <w:t>Format:</w:t>
       </w:r>
     </w:p>
@@ -4887,7 +5113,7 @@
     </w:p>
     <w:p>
       <w:r>
-        <w:t>6</w:t>
+        <w:t>9</w:t>
       </w:r>
       <w:r>
         <w:t xml:space="preserve"> operations. </w:t>
@@ -4976,7 +5202,10 @@
               <w:jc w:val="center"/>
             </w:pPr>
             <w:r>
-              <w:t>add</w:t>
+              <w:t>a</w:t>
+            </w:r>
+            <w:r>
+              <w:t>dd</w:t>
             </w:r>
           </w:p>
         </w:tc>
@@ -5011,7 +5240,10 @@
               <w:jc w:val="center"/>
             </w:pPr>
             <w:r>
-              <w:t>sub</w:t>
+              <w:t>s</w:t>
+            </w:r>
+            <w:r>
+              <w:t>ub</w:t>
             </w:r>
           </w:p>
         </w:tc>
@@ -5049,7 +5281,10 @@
               <w:jc w:val="center"/>
             </w:pPr>
             <w:r>
-              <w:t>and</w:t>
+              <w:t>a</w:t>
+            </w:r>
+            <w:r>
+              <w:t>nd</w:t>
             </w:r>
           </w:p>
         </w:tc>
@@ -5087,7 +5322,10 @@
               <w:jc w:val="center"/>
             </w:pPr>
             <w:r>
-              <w:t>or</w:t>
+              <w:t>o</w:t>
+            </w:r>
+            <w:r>
+              <w:t>r</w:t>
             </w:r>
           </w:p>
         </w:tc>
@@ -5125,7 +5363,10 @@
               <w:jc w:val="center"/>
             </w:pPr>
             <w:r>
-              <w:t>nor</w:t>
+              <w:t>n</w:t>
+            </w:r>
+            <w:r>
+              <w:t>or</w:t>
             </w:r>
           </w:p>
         </w:tc>
@@ -5157,7 +5398,10 @@
               <w:jc w:val="center"/>
             </w:pPr>
             <w:r>
-              <w:t>mov</w:t>
+              <w:t>m</w:t>
+            </w:r>
+            <w:r>
+              <w:t>ov</w:t>
             </w:r>
           </w:p>
         </w:tc>
@@ -5177,6 +5421,104 @@
             </w:r>
             <w:r>
               <w:t>1</w:t>
+            </w:r>
+          </w:p>
+        </w:tc>
+      </w:tr>
+      <w:tr>
+        <w:trPr>
+          <w:trHeight w:val="262"/>
+          <w:jc w:val="center"/>
+        </w:trPr>
+        <w:tc>
+          <w:tcPr>
+            <w:tcW w:w="4315" w:type="dxa"/>
+          </w:tcPr>
+          <w:p>
+            <w:pPr>
+              <w:jc w:val="center"/>
+            </w:pPr>
+            <w:proofErr w:type="spellStart"/>
+            <w:r>
+              <w:t>sta</w:t>
+            </w:r>
+            <w:proofErr w:type="spellEnd"/>
+          </w:p>
+        </w:tc>
+        <w:tc>
+          <w:tcPr>
+            <w:tcW w:w="4500" w:type="dxa"/>
+          </w:tcPr>
+          <w:p>
+            <w:pPr>
+              <w:jc w:val="center"/>
+            </w:pPr>
+            <w:r>
+              <w:t>0110</w:t>
+            </w:r>
+          </w:p>
+        </w:tc>
+      </w:tr>
+      <w:tr>
+        <w:trPr>
+          <w:trHeight w:val="262"/>
+          <w:jc w:val="center"/>
+        </w:trPr>
+        <w:tc>
+          <w:tcPr>
+            <w:tcW w:w="4315" w:type="dxa"/>
+          </w:tcPr>
+          <w:p>
+            <w:pPr>
+              <w:jc w:val="center"/>
+            </w:pPr>
+            <w:r>
+              <w:t>in</w:t>
+            </w:r>
+          </w:p>
+        </w:tc>
+        <w:tc>
+          <w:tcPr>
+            <w:tcW w:w="4500" w:type="dxa"/>
+          </w:tcPr>
+          <w:p>
+            <w:pPr>
+              <w:jc w:val="center"/>
+            </w:pPr>
+            <w:r>
+              <w:t>0111</w:t>
+            </w:r>
+          </w:p>
+        </w:tc>
+      </w:tr>
+      <w:tr>
+        <w:trPr>
+          <w:trHeight w:val="262"/>
+          <w:jc w:val="center"/>
+        </w:trPr>
+        <w:tc>
+          <w:tcPr>
+            <w:tcW w:w="4315" w:type="dxa"/>
+          </w:tcPr>
+          <w:p>
+            <w:pPr>
+              <w:jc w:val="center"/>
+            </w:pPr>
+            <w:r>
+              <w:t>out</w:t>
+            </w:r>
+          </w:p>
+        </w:tc>
+        <w:tc>
+          <w:tcPr>
+            <w:tcW w:w="4500" w:type="dxa"/>
+          </w:tcPr>
+          <w:p>
+            <w:pPr>
+              <w:jc w:val="center"/>
+            </w:pPr>
+            <w:r>
+              <w:t>1000</w:t>
             </w:r>
           </w:p>
         </w:tc>
@@ -5413,6 +5755,50 @@
     <w:p>
       <w:pPr>
         <w:spacing w:line="240" w:lineRule="auto"/>
+      </w:pPr>
+    </w:p>
+    <w:p>
+      <w:pPr>
+        <w:rPr>
+          <w:b/>
+          <w:bCs/>
+          <w:sz w:val="32"/>
+          <w:szCs w:val="32"/>
+          <w:u w:val="single"/>
+        </w:rPr>
+      </w:pPr>
+    </w:p>
+    <w:p>
+      <w:pPr>
+        <w:rPr>
+          <w:b/>
+          <w:bCs/>
+          <w:sz w:val="32"/>
+          <w:szCs w:val="32"/>
+          <w:u w:val="single"/>
+        </w:rPr>
+      </w:pPr>
+    </w:p>
+    <w:p>
+      <w:pPr>
+        <w:rPr>
+          <w:b/>
+          <w:bCs/>
+          <w:sz w:val="32"/>
+          <w:szCs w:val="32"/>
+          <w:u w:val="single"/>
+        </w:rPr>
+      </w:pPr>
+    </w:p>
+    <w:p>
+      <w:pPr>
+        <w:rPr>
+          <w:b/>
+          <w:bCs/>
+          <w:sz w:val="32"/>
+          <w:szCs w:val="32"/>
+          <w:u w:val="single"/>
+        </w:rPr>
       </w:pPr>
     </w:p>
     <w:p>
@@ -5594,7 +5980,14 @@
                 <w:sz w:val="24"/>
                 <w:szCs w:val="24"/>
               </w:rPr>
-              <w:t>addi</w:t>
+              <w:t>A</w:t>
+            </w:r>
+            <w:r>
+              <w:rPr>
+                <w:sz w:val="24"/>
+                <w:szCs w:val="24"/>
+              </w:rPr>
+              <w:t>ddi</w:t>
             </w:r>
             <w:proofErr w:type="spellEnd"/>
           </w:p>
@@ -5616,7 +6009,7 @@
                 <w:sz w:val="24"/>
                 <w:szCs w:val="24"/>
               </w:rPr>
-              <w:t>0110</w:t>
+              <w:t>1001</w:t>
             </w:r>
           </w:p>
         </w:tc>
@@ -5643,7 +6036,14 @@
                 <w:sz w:val="24"/>
                 <w:szCs w:val="24"/>
               </w:rPr>
-              <w:t>movi</w:t>
+              <w:t>M</w:t>
+            </w:r>
+            <w:r>
+              <w:rPr>
+                <w:sz w:val="24"/>
+                <w:szCs w:val="24"/>
+              </w:rPr>
+              <w:t>ovi</w:t>
             </w:r>
             <w:proofErr w:type="spellEnd"/>
           </w:p>
@@ -5665,21 +6065,14 @@
                 <w:sz w:val="24"/>
                 <w:szCs w:val="24"/>
               </w:rPr>
-              <w:t>01</w:t>
-            </w:r>
-            <w:r>
-              <w:rPr>
-                <w:sz w:val="24"/>
-                <w:szCs w:val="24"/>
-              </w:rPr>
-              <w:t>1</w:t>
-            </w:r>
-            <w:r>
-              <w:rPr>
-                <w:sz w:val="24"/>
-                <w:szCs w:val="24"/>
-              </w:rPr>
-              <w:t>1</w:t>
+              <w:t>10</w:t>
+            </w:r>
+            <w:r>
+              <w:rPr>
+                <w:sz w:val="24"/>
+                <w:szCs w:val="24"/>
+              </w:rPr>
+              <w:t>10</w:t>
             </w:r>
           </w:p>
         </w:tc>
@@ -5706,7 +6099,14 @@
                 <w:sz w:val="24"/>
                 <w:szCs w:val="24"/>
               </w:rPr>
-              <w:t>jeq</w:t>
+              <w:t>J</w:t>
+            </w:r>
+            <w:r>
+              <w:rPr>
+                <w:sz w:val="24"/>
+                <w:szCs w:val="24"/>
+              </w:rPr>
+              <w:t>eq</w:t>
             </w:r>
             <w:proofErr w:type="spellEnd"/>
           </w:p>
@@ -5728,7 +6128,14 @@
                 <w:sz w:val="24"/>
                 <w:szCs w:val="24"/>
               </w:rPr>
-              <w:t>1000</w:t>
+              <w:t>10</w:t>
+            </w:r>
+            <w:r>
+              <w:rPr>
+                <w:sz w:val="24"/>
+                <w:szCs w:val="24"/>
+              </w:rPr>
+              <w:t>11</w:t>
             </w:r>
           </w:p>
         </w:tc>
@@ -5777,7 +6184,14 @@
                 <w:sz w:val="24"/>
                 <w:szCs w:val="24"/>
               </w:rPr>
-              <w:t>1001</w:t>
+              <w:t>1</w:t>
+            </w:r>
+            <w:r>
+              <w:rPr>
+                <w:sz w:val="24"/>
+                <w:szCs w:val="24"/>
+              </w:rPr>
+              <w:t>100</w:t>
             </w:r>
           </w:p>
         </w:tc>
@@ -5804,7 +6218,14 @@
                 <w:sz w:val="24"/>
                 <w:szCs w:val="24"/>
               </w:rPr>
-              <w:t>jlt</w:t>
+              <w:t>J</w:t>
+            </w:r>
+            <w:r>
+              <w:rPr>
+                <w:sz w:val="24"/>
+                <w:szCs w:val="24"/>
+              </w:rPr>
+              <w:t>lt</w:t>
             </w:r>
             <w:proofErr w:type="spellEnd"/>
           </w:p>
@@ -5826,7 +6247,14 @@
                 <w:sz w:val="24"/>
                 <w:szCs w:val="24"/>
               </w:rPr>
-              <w:t>1010</w:t>
+              <w:t>1</w:t>
+            </w:r>
+            <w:r>
+              <w:rPr>
+                <w:sz w:val="24"/>
+                <w:szCs w:val="24"/>
+              </w:rPr>
+              <w:t>101</w:t>
             </w:r>
           </w:p>
         </w:tc>
@@ -5865,7 +6293,7 @@
           <w:sz w:val="24"/>
           <w:szCs w:val="24"/>
         </w:rPr>
-        <w:t>M</w:t>
+        <w:t>B</w:t>
       </w:r>
       <w:r>
         <w:rPr>
@@ -6093,7 +6521,6 @@
           <w:szCs w:val="32"/>
           <w:u w:val="single"/>
         </w:rPr>
-        <w:lastRenderedPageBreak/>
         <w:t>J</w:t>
       </w:r>
       <w:r>
@@ -6104,7 +6531,7 @@
           <w:szCs w:val="32"/>
           <w:u w:val="single"/>
         </w:rPr>
-        <w:t>C</w:t>
+        <w:t>L</w:t>
       </w:r>
       <w:r>
         <w:rPr>
@@ -6139,14 +6566,35 @@
           <w:sz w:val="24"/>
           <w:szCs w:val="24"/>
         </w:rPr>
-        <w:t xml:space="preserve">5 operations. </w:t>
-      </w:r>
-      <w:r>
-        <w:rPr>
-          <w:sz w:val="24"/>
-          <w:szCs w:val="24"/>
-        </w:rPr>
-        <w:t>Used for Jump and Call.</w:t>
+        <w:t>4</w:t>
+      </w:r>
+      <w:r>
+        <w:rPr>
+          <w:sz w:val="24"/>
+          <w:szCs w:val="24"/>
+        </w:rPr>
+        <w:t xml:space="preserve"> operations. </w:t>
+      </w:r>
+      <w:r>
+        <w:rPr>
+          <w:sz w:val="24"/>
+          <w:szCs w:val="24"/>
+        </w:rPr>
+        <w:t xml:space="preserve">Used for Jump and </w:t>
+      </w:r>
+      <w:r>
+        <w:rPr>
+          <w:sz w:val="24"/>
+          <w:szCs w:val="24"/>
+        </w:rPr>
+        <w:t>Load</w:t>
+      </w:r>
+      <w:r>
+        <w:rPr>
+          <w:sz w:val="24"/>
+          <w:szCs w:val="24"/>
+        </w:rPr>
+        <w:t>.</w:t>
       </w:r>
     </w:p>
     <w:p>
@@ -6233,7 +6681,10 @@
               <w:t>1</w:t>
             </w:r>
             <w:r>
-              <w:t>011</w:t>
+              <w:t>1</w:t>
+            </w:r>
+            <w:r>
+              <w:t>10</w:t>
             </w:r>
           </w:p>
         </w:tc>
@@ -6252,101 +6703,6 @@
             </w:pPr>
             <w:proofErr w:type="spellStart"/>
             <w:r>
-              <w:t>sta</w:t>
-            </w:r>
-            <w:proofErr w:type="spellEnd"/>
-          </w:p>
-        </w:tc>
-        <w:tc>
-          <w:tcPr>
-            <w:tcW w:w="4500" w:type="dxa"/>
-          </w:tcPr>
-          <w:p>
-            <w:pPr>
-              <w:jc w:val="center"/>
-            </w:pPr>
-            <w:r>
-              <w:t>1100</w:t>
-            </w:r>
-          </w:p>
-        </w:tc>
-      </w:tr>
-      <w:tr>
-        <w:trPr>
-          <w:trHeight w:val="282"/>
-        </w:trPr>
-        <w:tc>
-          <w:tcPr>
-            <w:tcW w:w="4410" w:type="dxa"/>
-          </w:tcPr>
-          <w:p>
-            <w:pPr>
-              <w:jc w:val="center"/>
-            </w:pPr>
-            <w:r>
-              <w:t>in</w:t>
-            </w:r>
-          </w:p>
-        </w:tc>
-        <w:tc>
-          <w:tcPr>
-            <w:tcW w:w="4500" w:type="dxa"/>
-          </w:tcPr>
-          <w:p>
-            <w:pPr>
-              <w:jc w:val="center"/>
-            </w:pPr>
-            <w:r>
-              <w:t>1101</w:t>
-            </w:r>
-          </w:p>
-        </w:tc>
-      </w:tr>
-      <w:tr>
-        <w:trPr>
-          <w:trHeight w:val="282"/>
-        </w:trPr>
-        <w:tc>
-          <w:tcPr>
-            <w:tcW w:w="4410" w:type="dxa"/>
-          </w:tcPr>
-          <w:p>
-            <w:pPr>
-              <w:jc w:val="center"/>
-            </w:pPr>
-            <w:r>
-              <w:t>out</w:t>
-            </w:r>
-          </w:p>
-        </w:tc>
-        <w:tc>
-          <w:tcPr>
-            <w:tcW w:w="4500" w:type="dxa"/>
-          </w:tcPr>
-          <w:p>
-            <w:pPr>
-              <w:jc w:val="center"/>
-            </w:pPr>
-            <w:r>
-              <w:t>1110</w:t>
-            </w:r>
-          </w:p>
-        </w:tc>
-      </w:tr>
-      <w:tr>
-        <w:trPr>
-          <w:trHeight w:val="282"/>
-        </w:trPr>
-        <w:tc>
-          <w:tcPr>
-            <w:tcW w:w="4410" w:type="dxa"/>
-          </w:tcPr>
-          <w:p>
-            <w:pPr>
-              <w:jc w:val="center"/>
-            </w:pPr>
-            <w:proofErr w:type="spellStart"/>
-            <w:r>
               <w:t>jmp</w:t>
             </w:r>
             <w:proofErr w:type="spellEnd"/>
@@ -6394,8 +6750,10 @@
           <w:sz w:val="24"/>
           <w:szCs w:val="24"/>
         </w:rPr>
-        <w:t>C</w:t>
-      </w:r>
+        <w:t>L</w:t>
+      </w:r>
+      <w:bookmarkStart w:id="1" w:name="_GoBack"/>
+      <w:bookmarkEnd w:id="1"/>
       <w:r>
         <w:rPr>
           <w:b/>
@@ -6503,13 +6861,198 @@
       </w:pPr>
     </w:p>
     <w:sectPr>
+      <w:footerReference w:type="default" r:id="rId8"/>
       <w:pgSz w:w="11906" w:h="16838"/>
       <w:pgMar w:top="1440" w:right="1440" w:bottom="1440" w:left="1440" w:header="708" w:footer="708" w:gutter="0"/>
+      <w:pgNumType w:start="1"/>
       <w:cols w:space="708"/>
+      <w:titlePg/>
       <w:docGrid w:linePitch="360"/>
     </w:sectPr>
   </w:body>
 </w:document>
+</file>
+
+<file path=word/endnotes.xml><?xml version="1.0" encoding="utf-8"?>
+<w:endnotes xmlns:wpc="http://schemas.microsoft.com/office/word/2010/wordprocessingCanvas" xmlns:cx="http://schemas.microsoft.com/office/drawing/2014/chartex" xmlns:cx1="http://schemas.microsoft.com/office/drawing/2015/9/8/chartex" xmlns:cx2="http://schemas.microsoft.com/office/drawing/2015/10/21/chartex" xmlns:cx3="http://schemas.microsoft.com/office/drawing/2016/5/9/chartex" xmlns:cx4="http://schemas.microsoft.com/office/drawing/2016/5/10/chartex" xmlns:cx5="http://schemas.microsoft.com/office/drawing/2016/5/11/chartex" xmlns:cx6="http://schemas.microsoft.com/office/drawing/2016/5/12/chartex" xmlns:cx7="http://schemas.microsoft.com/office/drawing/2016/5/13/chartex" xmlns:cx8="http://schemas.microsoft.com/office/drawing/2016/5/14/chartex" xmlns:mc="http://schemas.openxmlformats.org/markup-compatibility/2006" xmlns:aink="http://schemas.microsoft.com/office/drawing/2016/ink" xmlns:am3d="http://schemas.microsoft.com/office/drawing/2017/model3d" xmlns:o="urn:schemas-microsoft-com:office:office" xmlns:r="http://schemas.openxmlformats.org/officeDocument/2006/relationships" xmlns:m="http://schemas.openxmlformats.org/officeDocument/2006/math" xmlns:v="urn:schemas-microsoft-com:vml" xmlns:wp14="http://schemas.microsoft.com/office/word/2010/wordprocessingDrawing" xmlns:wp="http://schemas.openxmlformats.org/drawingml/2006/wordprocessingDrawing" xmlns:w10="urn:schemas-microsoft-com:office:word" xmlns:w="http://schemas.openxmlformats.org/wordprocessingml/2006/main" xmlns:w14="http://schemas.microsoft.com/office/word/2010/wordml" xmlns:w15="http://schemas.microsoft.com/office/word/2012/wordml" xmlns:w16cid="http://schemas.microsoft.com/office/word/2016/wordml/cid" xmlns:w16se="http://schemas.microsoft.com/office/word/2015/wordml/symex" xmlns:wpg="http://schemas.microsoft.com/office/word/2010/wordprocessingGroup" xmlns:wpi="http://schemas.microsoft.com/office/word/2010/wordprocessingInk" xmlns:wne="http://schemas.microsoft.com/office/word/2006/wordml" xmlns:wps="http://schemas.microsoft.com/office/word/2010/wordprocessingShape" mc:Ignorable="w14 w15 w16se w16cid wp14">
+  <w:endnote w:type="separator" w:id="-1">
+    <w:p>
+      <w:pPr>
+        <w:spacing w:after="0" w:line="240" w:lineRule="auto"/>
+      </w:pPr>
+      <w:r>
+        <w:separator/>
+      </w:r>
+    </w:p>
+  </w:endnote>
+  <w:endnote w:type="continuationSeparator" w:id="0">
+    <w:p>
+      <w:pPr>
+        <w:spacing w:after="0" w:line="240" w:lineRule="auto"/>
+      </w:pPr>
+      <w:r>
+        <w:continuationSeparator/>
+      </w:r>
+    </w:p>
+  </w:endnote>
+</w:endnotes>
+</file>
+
+<file path=word/footer1.xml><?xml version="1.0" encoding="utf-8"?>
+<w:ftr xmlns:wpc="http://schemas.microsoft.com/office/word/2010/wordprocessingCanvas" xmlns:cx="http://schemas.microsoft.com/office/drawing/2014/chartex" xmlns:cx1="http://schemas.microsoft.com/office/drawing/2015/9/8/chartex" xmlns:cx2="http://schemas.microsoft.com/office/drawing/2015/10/21/chartex" xmlns:cx3="http://schemas.microsoft.com/office/drawing/2016/5/9/chartex" xmlns:cx4="http://schemas.microsoft.com/office/drawing/2016/5/10/chartex" xmlns:cx5="http://schemas.microsoft.com/office/drawing/2016/5/11/chartex" xmlns:cx6="http://schemas.microsoft.com/office/drawing/2016/5/12/chartex" xmlns:cx7="http://schemas.microsoft.com/office/drawing/2016/5/13/chartex" xmlns:cx8="http://schemas.microsoft.com/office/drawing/2016/5/14/chartex" xmlns:mc="http://schemas.openxmlformats.org/markup-compatibility/2006" xmlns:aink="http://schemas.microsoft.com/office/drawing/2016/ink" xmlns:am3d="http://schemas.microsoft.com/office/drawing/2017/model3d" xmlns:o="urn:schemas-microsoft-com:office:office" xmlns:r="http://schemas.openxmlformats.org/officeDocument/2006/relationships" xmlns:m="http://schemas.openxmlformats.org/officeDocument/2006/math" xmlns:v="urn:schemas-microsoft-com:vml" xmlns:wp14="http://schemas.microsoft.com/office/word/2010/wordprocessingDrawing" xmlns:wp="http://schemas.openxmlformats.org/drawingml/2006/wordprocessingDrawing" xmlns:w10="urn:schemas-microsoft-com:office:word" xmlns:w="http://schemas.openxmlformats.org/wordprocessingml/2006/main" xmlns:w14="http://schemas.microsoft.com/office/word/2010/wordml" xmlns:w15="http://schemas.microsoft.com/office/word/2012/wordml" xmlns:w16cid="http://schemas.microsoft.com/office/word/2016/wordml/cid" xmlns:w16se="http://schemas.microsoft.com/office/word/2015/wordml/symex" xmlns:wpg="http://schemas.microsoft.com/office/word/2010/wordprocessingGroup" xmlns:wpi="http://schemas.microsoft.com/office/word/2010/wordprocessingInk" xmlns:wne="http://schemas.microsoft.com/office/word/2006/wordml" xmlns:wps="http://schemas.microsoft.com/office/word/2010/wordprocessingShape" mc:Ignorable="w14 w15 w16se w16cid wp14">
+  <w:p>
+    <w:pPr>
+      <w:tabs>
+        <w:tab w:val="center" w:pos="4550"/>
+        <w:tab w:val="left" w:pos="5818"/>
+      </w:tabs>
+      <w:ind w:right="260"/>
+      <w:jc w:val="right"/>
+      <w:rPr>
+        <w:color w:val="222A35" w:themeColor="text2" w:themeShade="80"/>
+        <w:sz w:val="24"/>
+        <w:szCs w:val="24"/>
+      </w:rPr>
+    </w:pPr>
+    <w:r>
+      <w:rPr>
+        <w:color w:val="8496B0" w:themeColor="text2" w:themeTint="99"/>
+        <w:spacing w:val="60"/>
+        <w:sz w:val="24"/>
+        <w:szCs w:val="24"/>
+      </w:rPr>
+      <w:t>Page</w:t>
+    </w:r>
+    <w:r>
+      <w:rPr>
+        <w:color w:val="8496B0" w:themeColor="text2" w:themeTint="99"/>
+        <w:sz w:val="24"/>
+        <w:szCs w:val="24"/>
+      </w:rPr>
+      <w:t xml:space="preserve"> </w:t>
+    </w:r>
+    <w:r>
+      <w:rPr>
+        <w:color w:val="323E4F" w:themeColor="text2" w:themeShade="BF"/>
+        <w:sz w:val="24"/>
+        <w:szCs w:val="24"/>
+      </w:rPr>
+      <w:fldChar w:fldCharType="begin"/>
+    </w:r>
+    <w:r>
+      <w:rPr>
+        <w:color w:val="323E4F" w:themeColor="text2" w:themeShade="BF"/>
+        <w:sz w:val="24"/>
+        <w:szCs w:val="24"/>
+      </w:rPr>
+      <w:instrText xml:space="preserve"> PAGE   \* MERGEFORMAT </w:instrText>
+    </w:r>
+    <w:r>
+      <w:rPr>
+        <w:color w:val="323E4F" w:themeColor="text2" w:themeShade="BF"/>
+        <w:sz w:val="24"/>
+        <w:szCs w:val="24"/>
+      </w:rPr>
+      <w:fldChar w:fldCharType="separate"/>
+    </w:r>
+    <w:r>
+      <w:rPr>
+        <w:noProof/>
+        <w:color w:val="323E4F" w:themeColor="text2" w:themeShade="BF"/>
+        <w:sz w:val="24"/>
+        <w:szCs w:val="24"/>
+      </w:rPr>
+      <w:t>1</w:t>
+    </w:r>
+    <w:r>
+      <w:rPr>
+        <w:color w:val="323E4F" w:themeColor="text2" w:themeShade="BF"/>
+        <w:sz w:val="24"/>
+        <w:szCs w:val="24"/>
+      </w:rPr>
+      <w:fldChar w:fldCharType="end"/>
+    </w:r>
+    <w:r>
+      <w:rPr>
+        <w:color w:val="323E4F" w:themeColor="text2" w:themeShade="BF"/>
+        <w:sz w:val="24"/>
+        <w:szCs w:val="24"/>
+      </w:rPr>
+      <w:t xml:space="preserve"> | </w:t>
+    </w:r>
+    <w:r>
+      <w:rPr>
+        <w:color w:val="323E4F" w:themeColor="text2" w:themeShade="BF"/>
+        <w:sz w:val="24"/>
+        <w:szCs w:val="24"/>
+      </w:rPr>
+      <w:fldChar w:fldCharType="begin"/>
+    </w:r>
+    <w:r>
+      <w:rPr>
+        <w:color w:val="323E4F" w:themeColor="text2" w:themeShade="BF"/>
+        <w:sz w:val="24"/>
+        <w:szCs w:val="24"/>
+      </w:rPr>
+      <w:instrText xml:space="preserve"> NUMPAGES  \* Arabic  \* MERGEFORMAT </w:instrText>
+    </w:r>
+    <w:r>
+      <w:rPr>
+        <w:color w:val="323E4F" w:themeColor="text2" w:themeShade="BF"/>
+        <w:sz w:val="24"/>
+        <w:szCs w:val="24"/>
+      </w:rPr>
+      <w:fldChar w:fldCharType="separate"/>
+    </w:r>
+    <w:r>
+      <w:rPr>
+        <w:noProof/>
+        <w:color w:val="323E4F" w:themeColor="text2" w:themeShade="BF"/>
+        <w:sz w:val="24"/>
+        <w:szCs w:val="24"/>
+      </w:rPr>
+      <w:t>1</w:t>
+    </w:r>
+    <w:r>
+      <w:rPr>
+        <w:color w:val="323E4F" w:themeColor="text2" w:themeShade="BF"/>
+        <w:sz w:val="24"/>
+        <w:szCs w:val="24"/>
+      </w:rPr>
+      <w:fldChar w:fldCharType="end"/>
+    </w:r>
+  </w:p>
+  <w:p>
+    <w:pPr>
+      <w:pStyle w:val="Footer"/>
+    </w:pPr>
+  </w:p>
+</w:ftr>
+</file>
+
+<file path=word/footnotes.xml><?xml version="1.0" encoding="utf-8"?>
+<w:footnotes xmlns:wpc="http://schemas.microsoft.com/office/word/2010/wordprocessingCanvas" xmlns:cx="http://schemas.microsoft.com/office/drawing/2014/chartex" xmlns:cx1="http://schemas.microsoft.com/office/drawing/2015/9/8/chartex" xmlns:cx2="http://schemas.microsoft.com/office/drawing/2015/10/21/chartex" xmlns:cx3="http://schemas.microsoft.com/office/drawing/2016/5/9/chartex" xmlns:cx4="http://schemas.microsoft.com/office/drawing/2016/5/10/chartex" xmlns:cx5="http://schemas.microsoft.com/office/drawing/2016/5/11/chartex" xmlns:cx6="http://schemas.microsoft.com/office/drawing/2016/5/12/chartex" xmlns:cx7="http://schemas.microsoft.com/office/drawing/2016/5/13/chartex" xmlns:cx8="http://schemas.microsoft.com/office/drawing/2016/5/14/chartex" xmlns:mc="http://schemas.openxmlformats.org/markup-compatibility/2006" xmlns:aink="http://schemas.microsoft.com/office/drawing/2016/ink" xmlns:am3d="http://schemas.microsoft.com/office/drawing/2017/model3d" xmlns:o="urn:schemas-microsoft-com:office:office" xmlns:r="http://schemas.openxmlformats.org/officeDocument/2006/relationships" xmlns:m="http://schemas.openxmlformats.org/officeDocument/2006/math" xmlns:v="urn:schemas-microsoft-com:vml" xmlns:wp14="http://schemas.microsoft.com/office/word/2010/wordprocessingDrawing" xmlns:wp="http://schemas.openxmlformats.org/drawingml/2006/wordprocessingDrawing" xmlns:w10="urn:schemas-microsoft-com:office:word" xmlns:w="http://schemas.openxmlformats.org/wordprocessingml/2006/main" xmlns:w14="http://schemas.microsoft.com/office/word/2010/wordml" xmlns:w15="http://schemas.microsoft.com/office/word/2012/wordml" xmlns:w16cid="http://schemas.microsoft.com/office/word/2016/wordml/cid" xmlns:w16se="http://schemas.microsoft.com/office/word/2015/wordml/symex" xmlns:wpg="http://schemas.microsoft.com/office/word/2010/wordprocessingGroup" xmlns:wpi="http://schemas.microsoft.com/office/word/2010/wordprocessingInk" xmlns:wne="http://schemas.microsoft.com/office/word/2006/wordml" xmlns:wps="http://schemas.microsoft.com/office/word/2010/wordprocessingShape" mc:Ignorable="w14 w15 w16se w16cid wp14">
+  <w:footnote w:type="separator" w:id="-1">
+    <w:p>
+      <w:pPr>
+        <w:spacing w:after="0" w:line="240" w:lineRule="auto"/>
+      </w:pPr>
+      <w:r>
+        <w:separator/>
+      </w:r>
+    </w:p>
+  </w:footnote>
+  <w:footnote w:type="continuationSeparator" w:id="0">
+    <w:p>
+      <w:pPr>
+        <w:spacing w:after="0" w:line="240" w:lineRule="auto"/>
+      </w:pPr>
+      <w:r>
+        <w:continuationSeparator/>
+      </w:r>
+    </w:p>
+  </w:footnote>
+</w:footnotes>
 </file>
 
 <file path=word/numbering.xml><?xml version="1.0" encoding="utf-8"?>
@@ -7048,6 +7591,7 @@
   <w:style w:type="character" w:default="1" w:styleId="DefaultParagraphFont">
     <w:name w:val="Default Paragraph Font"/>
     <w:uiPriority w:val="1"/>
+    <w:semiHidden/>
     <w:unhideWhenUsed/>
   </w:style>
   <w:style w:type="table" w:default="1" w:styleId="TableNormal">
@@ -7154,6 +7698,50 @@
       <w:ind w:left="720"/>
       <w:contextualSpacing/>
     </w:pPr>
+  </w:style>
+  <w:style w:type="paragraph" w:styleId="Header">
+    <w:name w:val="header"/>
+    <w:basedOn w:val="Normal"/>
+    <w:link w:val="HeaderChar"/>
+    <w:uiPriority w:val="99"/>
+    <w:unhideWhenUsed/>
+    <w:rsid w:val="0046131B"/>
+    <w:pPr>
+      <w:tabs>
+        <w:tab w:val="center" w:pos="4513"/>
+        <w:tab w:val="right" w:pos="9026"/>
+      </w:tabs>
+      <w:spacing w:after="0" w:line="240" w:lineRule="auto"/>
+    </w:pPr>
+  </w:style>
+  <w:style w:type="character" w:customStyle="1" w:styleId="HeaderChar">
+    <w:name w:val="Header Char"/>
+    <w:basedOn w:val="DefaultParagraphFont"/>
+    <w:link w:val="Header"/>
+    <w:uiPriority w:val="99"/>
+    <w:rsid w:val="0046131B"/>
+  </w:style>
+  <w:style w:type="paragraph" w:styleId="Footer">
+    <w:name w:val="footer"/>
+    <w:basedOn w:val="Normal"/>
+    <w:link w:val="FooterChar"/>
+    <w:uiPriority w:val="99"/>
+    <w:unhideWhenUsed/>
+    <w:rsid w:val="0046131B"/>
+    <w:pPr>
+      <w:tabs>
+        <w:tab w:val="center" w:pos="4513"/>
+        <w:tab w:val="right" w:pos="9026"/>
+      </w:tabs>
+      <w:spacing w:after="0" w:line="240" w:lineRule="auto"/>
+    </w:pPr>
+  </w:style>
+  <w:style w:type="character" w:customStyle="1" w:styleId="FooterChar">
+    <w:name w:val="Footer Char"/>
+    <w:basedOn w:val="DefaultParagraphFont"/>
+    <w:link w:val="Footer"/>
+    <w:uiPriority w:val="99"/>
+    <w:rsid w:val="0046131B"/>
   </w:style>
 </w:styles>
 </file>

</xml_diff>